<commit_message>
Fiscalización de la categoría A General
</commit_message>
<xml_diff>
--- a/TG2.Sergio Sanz.docx
+++ b/TG2.Sergio Sanz.docx
@@ -388,13 +388,7 @@
         <w:rPr>
           <w:i/>
         </w:rPr>
-        <w:t>Indica el número máximo de proyectos de modelado que deja tener abiertos la herramienta de forma simultánea</w:t>
-      </w:r>
-      <w:r>
-        <w:rPr>
-          <w:i/>
-        </w:rPr>
-        <w:t>.</w:t>
+        <w:t xml:space="preserve">Indica los diferentes manuales o sitios web oficiales donde puedes encontrar información sobre los diferentes programas, sus funcionalidades y como utilizarlos. </w:t>
       </w:r>
     </w:p>
     <w:p>
@@ -413,13 +407,7 @@
         <w:rPr>
           <w:i/>
         </w:rPr>
-        <w:t xml:space="preserve"> Numérico</w:t>
-      </w:r>
-      <w:r>
-        <w:rPr>
-          <w:i/>
-        </w:rPr>
-        <w:t>.</w:t>
+        <w:t xml:space="preserve"> Texto Libre. </w:t>
       </w:r>
     </w:p>
     <w:p>
@@ -476,66 +464,61 @@
         <w:rPr>
           <w:i/>
         </w:rPr>
-        <w:t>Nombre del criterio: Proyectos simultáneos</w:t>
-      </w:r>
-      <w:r>
-        <w:rPr>
-          <w:i/>
-        </w:rPr>
-        <w:t>.</w:t>
-      </w:r>
-    </w:p>
-    <w:p>
-      <w:pPr>
-        <w:rPr>
-          <w:i/>
-        </w:rPr>
-      </w:pPr>
-      <w:r>
-        <w:rPr>
-          <w:i/>
-        </w:rPr>
-        <w:t xml:space="preserve">Descripción: </w:t>
-      </w:r>
-      <w:r>
-        <w:rPr>
-          <w:i/>
-        </w:rPr>
-        <w:t>Indica el número máximo de proyectos de modelado que deja tener abiertos la herramienta de forma simultánea</w:t>
-      </w:r>
+        <w:t>Nombre del criterio:</w:t>
+      </w:r>
+      <w:r>
+        <w:rPr>
+          <w:i/>
+        </w:rPr>
+        <w:t xml:space="preserve"> Interface.</w:t>
+      </w:r>
+    </w:p>
+    <w:p>
+      <w:pPr>
+        <w:rPr>
+          <w:i/>
+        </w:rPr>
+      </w:pPr>
+      <w:r>
+        <w:rPr>
+          <w:i/>
+        </w:rPr>
+        <w:t>Descripción:</w:t>
+      </w:r>
+      <w:r>
+        <w:rPr>
+          <w:i/>
+        </w:rPr>
+        <w:t xml:space="preserve"> Indica el tipo de interface que utiliza el software, si este es intuitivo y limpio o flexible y potente </w:t>
+      </w:r>
+    </w:p>
+    <w:p>
+      <w:pPr>
+        <w:rPr>
+          <w:i/>
+        </w:rPr>
+      </w:pPr>
+      <w:r>
+        <w:rPr>
+          <w:i/>
+        </w:rPr>
+        <w:t>Tipo de valor:</w:t>
+      </w:r>
+      <w:r>
+        <w:rPr>
+          <w:i/>
+        </w:rPr>
+        <w:t xml:space="preserve"> Texto Libre. </w:t>
+      </w:r>
+    </w:p>
+    <w:p>
+      <w:pPr>
+        <w:rPr>
+          <w:i/>
+        </w:rPr>
+      </w:pPr>
       <w:bookmarkStart w:id="1" w:name="_GoBack"/>
       <w:bookmarkEnd w:id="1"/>
-      <w:r>
-        <w:rPr>
-          <w:i/>
-        </w:rPr>
-        <w:t>.</w:t>
-      </w:r>
-    </w:p>
-    <w:p>
-      <w:pPr>
-        <w:rPr>
-          <w:i/>
-        </w:rPr>
-      </w:pPr>
-      <w:r>
-        <w:rPr>
-          <w:i/>
-        </w:rPr>
-        <w:t>Tipo de valor:</w:t>
-      </w:r>
-      <w:r>
-        <w:rPr>
-          <w:i/>
-        </w:rPr>
-        <w:t xml:space="preserve"> Numérico</w:t>
-      </w:r>
-      <w:r>
-        <w:rPr>
-          <w:i/>
-        </w:rPr>
-        <w:t>.</w:t>
-      </w:r>
     </w:p>
     <w:p/>
     <w:p/>

</xml_diff>

<commit_message>
Finalización de la categoria A y B
Finalización de la categoría A, general, y B, formatos de importación y exportación, con 10 criterios realizados.
</commit_message>
<xml_diff>
--- a/TG2.Sergio Sanz.docx
+++ b/TG2.Sergio Sanz.docx
@@ -636,44 +636,20 @@
         <w:rPr>
           <w:i/>
         </w:rPr>
-        <w:t>Nombre: Formato de importación y exportación</w:t>
-      </w:r>
-      <w:r>
-        <w:rPr>
-          <w:i/>
-        </w:rPr>
-        <w:t>, OBJ</w:t>
-      </w:r>
-      <w:r>
-        <w:rPr>
-          <w:i/>
-        </w:rPr>
-        <w:t xml:space="preserve"> </w:t>
-      </w:r>
-    </w:p>
-    <w:p>
-      <w:pPr>
-        <w:rPr>
-          <w:i/>
-        </w:rPr>
-      </w:pPr>
-      <w:r>
-        <w:rPr>
-          <w:i/>
-        </w:rPr>
-        <w:t xml:space="preserve">Descripción: Indica se el software de modelado 3D incluye el formato </w:t>
-      </w:r>
-      <w:r>
-        <w:rPr>
-          <w:i/>
-        </w:rPr>
-        <w:t>OBJ</w:t>
-      </w:r>
-      <w:r>
-        <w:rPr>
-          <w:i/>
-        </w:rPr>
-        <w:t xml:space="preserve"> para importar archivos con ese formato o importarlo. </w:t>
+        <w:t xml:space="preserve">Nombre: Formato de importación y exportación, OBJ </w:t>
+      </w:r>
+    </w:p>
+    <w:p>
+      <w:pPr>
+        <w:rPr>
+          <w:i/>
+        </w:rPr>
+      </w:pPr>
+      <w:r>
+        <w:rPr>
+          <w:i/>
+        </w:rPr>
+        <w:t xml:space="preserve">Descripción: Indica se el software de modelado 3D incluye el formato OBJ para importar archivos con ese formato o importarlo. </w:t>
       </w:r>
     </w:p>
     <w:p>
@@ -712,44 +688,129 @@
         <w:rPr>
           <w:i/>
         </w:rPr>
-        <w:t>Nombre: Formato de importación y exportación</w:t>
-      </w:r>
-      <w:r>
-        <w:rPr>
-          <w:i/>
-        </w:rPr>
-        <w:t>, STL</w:t>
-      </w:r>
-      <w:r>
-        <w:rPr>
-          <w:i/>
-        </w:rPr>
-        <w:t xml:space="preserve"> </w:t>
-      </w:r>
-    </w:p>
-    <w:p>
-      <w:pPr>
-        <w:rPr>
-          <w:i/>
-        </w:rPr>
-      </w:pPr>
-      <w:r>
-        <w:rPr>
-          <w:i/>
-        </w:rPr>
-        <w:t xml:space="preserve">Descripción: Indica se el software de modelado 3D incluye el formato </w:t>
-      </w:r>
-      <w:r>
-        <w:rPr>
-          <w:i/>
-        </w:rPr>
-        <w:t>STL</w:t>
-      </w:r>
-      <w:r>
-        <w:rPr>
-          <w:i/>
-        </w:rPr>
-        <w:t xml:space="preserve"> para importar archivos con ese formato o importarlo. </w:t>
+        <w:t xml:space="preserve">Nombre: Formato de importación y exportación, STL </w:t>
+      </w:r>
+    </w:p>
+    <w:p>
+      <w:pPr>
+        <w:rPr>
+          <w:i/>
+        </w:rPr>
+      </w:pPr>
+      <w:r>
+        <w:rPr>
+          <w:i/>
+        </w:rPr>
+        <w:t xml:space="preserve">Descripción: Indica se el software de modelado 3D incluye el formato STL para importar archivos con ese formato o importarlo. </w:t>
+      </w:r>
+    </w:p>
+    <w:p>
+      <w:pPr>
+        <w:rPr>
+          <w:i/>
+        </w:rPr>
+      </w:pPr>
+      <w:r>
+        <w:rPr>
+          <w:i/>
+        </w:rPr>
+        <w:t xml:space="preserve">Tipo de valor: Booleano (Si/No). </w:t>
+      </w:r>
+    </w:p>
+    <w:p>
+      <w:pPr>
+        <w:pStyle w:val="Ttulo3"/>
+      </w:pPr>
+      <w:r>
+        <w:t xml:space="preserve">3.2.4 Criterio B.4: </w:t>
+      </w:r>
+      <w:r>
+        <w:t xml:space="preserve">Lenguaje Modelador </w:t>
+      </w:r>
+    </w:p>
+    <w:p>
+      <w:pPr>
+        <w:rPr>
+          <w:i/>
+        </w:rPr>
+      </w:pPr>
+      <w:r>
+        <w:rPr>
+          <w:i/>
+        </w:rPr>
+        <w:t>Nombre</w:t>
+      </w:r>
+      <w:r>
+        <w:rPr>
+          <w:i/>
+        </w:rPr>
+        <w:t>: Lenguaje de programación</w:t>
+      </w:r>
+    </w:p>
+    <w:p>
+      <w:pPr>
+        <w:rPr>
+          <w:i/>
+        </w:rPr>
+      </w:pPr>
+      <w:r>
+        <w:rPr>
+          <w:i/>
+        </w:rPr>
+        <w:t xml:space="preserve">Descripción: Indica si el software de modelado 3D trabaja con el lenguaje X3D o VRML </w:t>
+      </w:r>
+    </w:p>
+    <w:p>
+      <w:pPr>
+        <w:rPr>
+          <w:i/>
+        </w:rPr>
+      </w:pPr>
+      <w:r>
+        <w:rPr>
+          <w:i/>
+        </w:rPr>
+        <w:t xml:space="preserve">Tipo  de valor: Texto Libre </w:t>
+      </w:r>
+    </w:p>
+    <w:p>
+      <w:pPr>
+        <w:pStyle w:val="Ttulo3"/>
+      </w:pPr>
+      <w:r>
+        <w:t>3.2.5 Criterio B.5: FBX</w:t>
+      </w:r>
+    </w:p>
+    <w:p>
+      <w:pPr>
+        <w:rPr>
+          <w:i/>
+        </w:rPr>
+      </w:pPr>
+      <w:r>
+        <w:rPr>
+          <w:i/>
+        </w:rPr>
+        <w:t>Nombre</w:t>
+      </w:r>
+      <w:r>
+        <w:rPr>
+          <w:i/>
+        </w:rPr>
+        <w:t>: FBX</w:t>
+      </w:r>
+    </w:p>
+    <w:p>
+      <w:pPr>
+        <w:rPr>
+          <w:i/>
+        </w:rPr>
+      </w:pPr>
+      <w:r>
+        <w:rPr>
+          <w:i/>
+        </w:rPr>
+        <w:t xml:space="preserve">Descripción: Indica si el software de modelado 3D utiliza el formato de archivo FBX tanto en la exportación e importación de archivos. </w:t>
       </w:r>
     </w:p>
     <w:p>
@@ -767,26 +828,6 @@
       <w:bookmarkStart w:id="5" w:name="_GoBack"/>
       <w:bookmarkEnd w:id="5"/>
     </w:p>
-    <w:p>
-      <w:pPr>
-        <w:pStyle w:val="Ttulo3"/>
-      </w:pPr>
-      <w:r>
-        <w:t xml:space="preserve">3.2.4 Criterio B.4: </w:t>
-      </w:r>
-      <w:r>
-        <w:t>X3D</w:t>
-      </w:r>
-    </w:p>
-    <w:p>
-      <w:pPr>
-        <w:pStyle w:val="Ttulo3"/>
-      </w:pPr>
-      <w:r>
-        <w:t>3.2.5 Criterio B.5: FBX</w:t>
-      </w:r>
-    </w:p>
-    <w:p/>
     <w:sectPr>
       <w:pgSz w:w="11906" w:h="16838"/>
       <w:pgMar w:top="1417" w:right="1701" w:bottom="1417" w:left="1701" w:header="708" w:footer="708" w:gutter="0"/>

</xml_diff>